<commit_message>
upd adorazione dei pastori
</commit_message>
<xml_diff>
--- a/DOCS_DA_CONVERTIRE/pioggia3_es.docx
+++ b/DOCS_DA_CONVERTIRE/pioggia3_es.docx
@@ -3,8 +3,8 @@
 <w:document xmlns:wpc="http://schemas.microsoft.com/office/word/2010/wordprocessingCanvas" xmlns:cx="http://schemas.microsoft.com/office/drawing/2014/chartex" xmlns:cx1="http://schemas.microsoft.com/office/drawing/2015/9/8/chartex" xmlns:cx2="http://schemas.microsoft.com/office/drawing/2015/10/21/chartex" xmlns:cx3="http://schemas.microsoft.com/office/drawing/2016/5/9/chartex" xmlns:cx4="http://schemas.microsoft.com/office/drawing/2016/5/10/chartex" xmlns:cx5="http://schemas.microsoft.com/office/drawing/2016/5/11/chartex" xmlns:cx6="http://schemas.microsoft.com/office/drawing/2016/5/12/chartex" xmlns:cx7="http://schemas.microsoft.com/office/drawing/2016/5/13/chartex" xmlns:cx8="http://schemas.microsoft.com/office/drawing/2016/5/14/chartex" xmlns:mc="http://schemas.openxmlformats.org/markup-compatibility/2006" xmlns:aink="http://schemas.microsoft.com/office/drawing/2016/ink" xmlns:am3d="http://schemas.microsoft.com/office/drawing/2017/model3d" xmlns:o="urn:schemas-microsoft-com:office:office" xmlns:oel="http://schemas.microsoft.com/office/2019/extlst" xmlns:r="http://schemas.openxmlformats.org/officeDocument/2006/relationships" xmlns:m="http://schemas.openxmlformats.org/officeDocument/2006/math" xmlns:v="urn:schemas-microsoft-com:vml" xmlns:wp14="http://schemas.microsoft.com/office/word/2010/wordprocessingDrawing" xmlns:wp="http://schemas.openxmlformats.org/drawingml/2006/wordprocessingDrawing" xmlns:w10="urn:schemas-microsoft-com:office:word" xmlns:w="http://schemas.openxmlformats.org/wordprocessingml/2006/main" xmlns:w14="http://schemas.microsoft.com/office/word/2010/wordml" xmlns:w15="http://schemas.microsoft.com/office/word/2012/wordml" xmlns:w16cex="http://schemas.microsoft.com/office/word/2018/wordml/cex" xmlns:w16cid="http://schemas.microsoft.com/office/word/2016/wordml/cid" xmlns:w16="http://schemas.microsoft.com/office/word/2018/wordml" xmlns:w16du="http://schemas.microsoft.com/office/word/2023/wordml/word16du" xmlns:w16sdtdh="http://schemas.microsoft.com/office/word/2020/wordml/sdtdatahash" xmlns:w16sdtfl="http://schemas.microsoft.com/office/word/2024/wordml/sdtformatlock" xmlns:w16se="http://schemas.microsoft.com/office/word/2015/wordml/symex" xmlns:wpg="http://schemas.microsoft.com/office/word/2010/wordprocessingGroup" xmlns:wpi="http://schemas.microsoft.com/office/word/2010/wordprocessingInk" xmlns:wne="http://schemas.microsoft.com/office/word/2006/wordml" xmlns:wps="http://schemas.microsoft.com/office/word/2010/wordprocessingShape" mc:Ignorable="w14 w15 w16se w16cid w16 w16cex w16sdtdh w16sdtfl w16du wp14">
   <w:body>
     <w:p>
-      <w:r xmlns:w="http://schemas.openxmlformats.org/wordprocessingml/2006/main">
-        <w:t xml:space="preserve">El autor es Agostino Carracci.</w:t>
+      <w:r>
+        <w:t>El autor es Agostino Carracci.</w:t>
       </w:r>
     </w:p>
     <w:p>
@@ -63,171 +63,169 @@
       </w:r>
     </w:p>
     <w:p>
-      <w:r xmlns:w="http://schemas.openxmlformats.org/wordprocessingml/2006/main">
-        <w:t xml:space="preserve">[ </w:t>
-      </w:r>
-      <w:proofErr xmlns:w="http://schemas.openxmlformats.org/wordprocessingml/2006/main" w:type="spellStart"/>
-      <w:r xmlns:w="http://schemas.openxmlformats.org/wordprocessingml/2006/main">
-        <w:t xml:space="preserve">SPLIT_BLOCK:AdorazionePastori.jpg </w:t>
-      </w:r>
-      <w:proofErr xmlns:w="http://schemas.openxmlformats.org/wordprocessingml/2006/main" w:type="spellEnd"/>
-      <w:r xmlns:w="http://schemas.openxmlformats.org/wordprocessingml/2006/main">
-        <w:t xml:space="preserve">]</w:t>
+      <w:r>
+        <w:t>[SPLIT_BLOCK:</w:t>
+      </w:r>
+      <w:r>
+        <w:t>AdorazionePastori</w:t>
+      </w:r>
+      <w:r>
+        <w:t>.jpg]</w:t>
       </w:r>
     </w:p>
     <w:p>
-      <w:pPr xmlns:w="http://schemas.openxmlformats.org/wordprocessingml/2006/main">
+      <w:pPr>
         <w:rPr>
           <w:b/>
           <w:bCs/>
         </w:rPr>
       </w:pPr>
-      <w:r xmlns:w="http://schemas.openxmlformats.org/wordprocessingml/2006/main">
+      <w:r>
         <w:rPr>
           <w:b/>
           <w:bCs/>
         </w:rPr>
-        <w:t xml:space="preserve">"La Adoración de los Pastores"</w:t>
+        <w:t>"La Adoración de los Pastores"</w:t>
       </w:r>
     </w:p>
     <w:p>
-      <w:pPr xmlns:w="http://schemas.openxmlformats.org/wordprocessingml/2006/main">
+      <w:pPr>
         <w:numPr>
           <w:ilvl w:val="0"/>
           <w:numId w:val="1"/>
         </w:numPr>
       </w:pPr>
-      <w:r xmlns:w="http://schemas.openxmlformats.org/wordprocessingml/2006/main">
+      <w:r>
         <w:rPr>
           <w:b/>
           <w:bCs/>
         </w:rPr>
         <w:t xml:space="preserve">Artista: </w:t>
       </w:r>
-      <w:r xmlns:w="http://schemas.openxmlformats.org/wordprocessingml/2006/main">
+      <w:r>
         <w:t xml:space="preserve">La obra se atribuye a </w:t>
       </w:r>
-      <w:r xmlns:w="http://schemas.openxmlformats.org/wordprocessingml/2006/main">
+      <w:r>
         <w:rPr>
           <w:b/>
           <w:bCs/>
         </w:rPr>
         <w:t xml:space="preserve">Agostino Carracci </w:t>
       </w:r>
-      <w:r xmlns:w="http://schemas.openxmlformats.org/wordprocessingml/2006/main">
-        <w:t xml:space="preserve">(Bolonia, 1557 – Parma, 1602), uno de los fundadores de la Accademia degli Incamminati, junto con su hermano Annibale y su primo Ludovico.</w:t>
+      <w:r>
+        <w:t>(Bolonia, 1557 – Parma, 1602), uno de los fundadores de la Accademia degli Incamminati, junto con su hermano Annibale y su primo Ludovico.</w:t>
       </w:r>
     </w:p>
     <w:p>
-      <w:pPr xmlns:w="http://schemas.openxmlformats.org/wordprocessingml/2006/main">
+      <w:pPr>
         <w:numPr>
           <w:ilvl w:val="0"/>
           <w:numId w:val="1"/>
         </w:numPr>
       </w:pPr>
-      <w:r xmlns:w="http://schemas.openxmlformats.org/wordprocessingml/2006/main">
+      <w:r>
         <w:rPr>
           <w:b/>
           <w:bCs/>
         </w:rPr>
         <w:t xml:space="preserve">Fecha: </w:t>
       </w:r>
-      <w:r xmlns:w="http://schemas.openxmlformats.org/wordprocessingml/2006/main">
+      <w:r>
         <w:t xml:space="preserve">Fue pintado alrededor de </w:t>
       </w:r>
-      <w:r xmlns:w="http://schemas.openxmlformats.org/wordprocessingml/2006/main">
+      <w:r>
         <w:rPr>
           <w:b/>
           <w:bCs/>
         </w:rPr>
         <w:t xml:space="preserve">1595 </w:t>
       </w:r>
-      <w:r xmlns:w="http://schemas.openxmlformats.org/wordprocessingml/2006/main">
-        <w:t xml:space="preserve">.</w:t>
+      <w:r>
+        <w:t>.</w:t>
       </w:r>
     </w:p>
     <w:p>
-      <w:pPr xmlns:w="http://schemas.openxmlformats.org/wordprocessingml/2006/main">
+      <w:pPr>
         <w:numPr>
           <w:ilvl w:val="0"/>
           <w:numId w:val="1"/>
         </w:numPr>
       </w:pPr>
-      <w:r xmlns:w="http://schemas.openxmlformats.org/wordprocessingml/2006/main">
+      <w:r>
         <w:rPr>
           <w:b/>
           <w:bCs/>
         </w:rPr>
         <w:t xml:space="preserve">Ubicación: </w:t>
       </w:r>
-      <w:r xmlns:w="http://schemas.openxmlformats.org/wordprocessingml/2006/main">
+      <w:r>
         <w:t xml:space="preserve">Se encuentra en la </w:t>
       </w:r>
-      <w:r xmlns:w="http://schemas.openxmlformats.org/wordprocessingml/2006/main">
+      <w:r>
         <w:rPr>
           <w:b/>
           <w:bCs/>
         </w:rPr>
         <w:t xml:space="preserve">primera capilla a la izquierda </w:t>
       </w:r>
-      <w:r xmlns:w="http://schemas.openxmlformats.org/wordprocessingml/2006/main">
-        <w:t xml:space="preserve">de la iglesia.</w:t>
+      <w:r>
+        <w:t>de la iglesia.</w:t>
       </w:r>
     </w:p>
     <w:p>
-      <w:pPr xmlns:w="http://schemas.openxmlformats.org/wordprocessingml/2006/main">
+      <w:pPr>
         <w:numPr>
           <w:ilvl w:val="0"/>
           <w:numId w:val="1"/>
         </w:numPr>
       </w:pPr>
-      <w:r xmlns:w="http://schemas.openxmlformats.org/wordprocessingml/2006/main">
+      <w:r>
         <w:rPr>
           <w:b/>
           <w:bCs/>
         </w:rPr>
         <w:t xml:space="preserve">Características: </w:t>
       </w:r>
-      <w:r xmlns:w="http://schemas.openxmlformats.org/wordprocessingml/2006/main">
+      <w:r>
         <w:t xml:space="preserve">La pintura es conocida por su </w:t>
       </w:r>
-      <w:r xmlns:w="http://schemas.openxmlformats.org/wordprocessingml/2006/main">
+      <w:r>
         <w:rPr>
           <w:b/>
           <w:bCs/>
         </w:rPr>
         <w:t xml:space="preserve">marcado realismo </w:t>
       </w:r>
-      <w:r xmlns:w="http://schemas.openxmlformats.org/wordprocessingml/2006/main">
-        <w:t xml:space="preserve">, una característica que, según fuentes históricas (como la Malvasía en "Felsina Pittrice"), generó críticas en su época por detalles considerados "excesivos" (como los pies callosos de San Francisco en otra obra similar o el naturalismo del Niño Jesús). Para la crítica moderna, este realismo representa, en cambio, un momento de ruptura e innovación.</w:t>
+      <w:r>
+        <w:t>, una característica que, según fuentes históricas (como la Malvasía en "Felsina Pittrice"), generó críticas en su época por detalles considerados "excesivos" (como los pies callosos de San Francisco en otra obra similar o el naturalismo del Niño Jesús). Para la crítica moderna, este realismo representa, en cambio, un momento de ruptura e innovación.</w:t>
       </w:r>
     </w:p>
     <w:p>
-      <w:pPr xmlns:w="http://schemas.openxmlformats.org/wordprocessingml/2006/main">
+      <w:pPr>
         <w:numPr>
           <w:ilvl w:val="0"/>
           <w:numId w:val="1"/>
         </w:numPr>
       </w:pPr>
-      <w:r xmlns:w="http://schemas.openxmlformats.org/wordprocessingml/2006/main">
+      <w:r>
         <w:rPr>
           <w:b/>
           <w:bCs/>
         </w:rPr>
         <w:t xml:space="preserve">Estado de conservación: </w:t>
       </w:r>
-      <w:r xmlns:w="http://schemas.openxmlformats.org/wordprocessingml/2006/main">
+      <w:r>
         <w:t xml:space="preserve">La obra fue </w:t>
       </w:r>
-      <w:r xmlns:w="http://schemas.openxmlformats.org/wordprocessingml/2006/main">
+      <w:r>
         <w:rPr>
           <w:b/>
           <w:bCs/>
         </w:rPr>
         <w:t xml:space="preserve">dañada </w:t>
       </w:r>
-      <w:r xmlns:w="http://schemas.openxmlformats.org/wordprocessingml/2006/main">
-        <w:t xml:space="preserve">por un incendio durante los bombardeos de la Segunda Guerra Mundial.</w:t>
+      <w:r>
+        <w:t>por un incendio durante los bombardeos de la Segunda Guerra Mundial.</w:t>
       </w:r>
     </w:p>
     <w:p/>

</xml_diff>